<commit_message>
Added names to top of writeup, per submission instructions
</commit_message>
<xml_diff>
--- a/Milestone_3.docx
+++ b/Milestone_3.docx
@@ -3,10 +3,28 @@
 <w:document xmlns:wpc="http://schemas.microsoft.com/office/word/2010/wordprocessingCanvas" xmlns:mo="http://schemas.microsoft.com/office/mac/office/2008/main" xmlns:mc="http://schemas.openxmlformats.org/markup-compatibility/2006" xmlns:mv="urn:schemas-microsoft-com:mac:vml" xmlns:o="urn:schemas-microsoft-com:office:office" xmlns:r="http://schemas.openxmlformats.org/officeDocument/2006/relationships" xmlns:m="http://schemas.openxmlformats.org/officeDocument/2006/math" xmlns:v="urn:schemas-microsoft-com:vml" xmlns:wp14="http://schemas.microsoft.com/office/word/2010/wordprocessingDrawing" xmlns:wp="http://schemas.openxmlformats.org/drawingml/2006/wordprocessingDrawing" xmlns:w10="urn:schemas-microsoft-com:office:word" xmlns:w="http://schemas.openxmlformats.org/wordprocessingml/2006/main" xmlns:w14="http://schemas.microsoft.com/office/word/2010/wordml" xmlns:wpg="http://schemas.microsoft.com/office/word/2010/wordprocessingGroup" xmlns:wpi="http://schemas.microsoft.com/office/word/2010/wordprocessingInk" xmlns:wne="http://schemas.microsoft.com/office/word/2006/wordml" xmlns:wps="http://schemas.microsoft.com/office/word/2010/wordprocessingShape" mc:Ignorable="w14 wp14">
   <w:body>
     <w:p>
+      <w:r>
+        <w:t xml:space="preserve">Automated Essay Grading Milestone </w:t>
+      </w:r>
+      <w:r>
+        <w:t>#</w:t>
+      </w:r>
+      <w:bookmarkStart w:id="0" w:name="_GoBack"/>
+      <w:bookmarkEnd w:id="0"/>
+      <w:r>
+        <w:t>3</w:t>
+      </w:r>
+    </w:p>
+    <w:p>
+      <w:r>
+        <w:t>Anmol Gupta, Annie Hwang, Paul Lisker, and Kevin Loughlin</w:t>
+      </w:r>
+    </w:p>
+    <w:p/>
+    <w:p>
       <w:pPr>
         <w:ind w:firstLine="720"/>
       </w:pPr>
-      <w:bookmarkStart w:id="0" w:name="_GoBack"/>
       <w:r>
         <w:t xml:space="preserve">The first step when trying to create a predictive model is always examining, analyzing, and visualizing each element of the dataset that you are working with. In our case, we are trying to create a model that best automatically grades essays based on important essay-writing components, which we will discuss later. </w:t>
       </w:r>
@@ -14,15 +32,7 @@
         <w:t>We will be looking at 8 different datasets</w:t>
       </w:r>
       <w:r>
-        <w:t xml:space="preserve"> (taken from </w:t>
-      </w:r>
-      <w:proofErr w:type="spellStart"/>
-      <w:r>
-        <w:t>Kaggle</w:t>
-      </w:r>
-      <w:proofErr w:type="spellEnd"/>
-      <w:r>
-        <w:t xml:space="preserve">) </w:t>
+        <w:t xml:space="preserve"> (taken from Kaggle) </w:t>
       </w:r>
       <w:r>
         <w:t>that all contain essays with given scores</w:t>
@@ -54,15 +64,7 @@
         <w:t>We t</w:t>
       </w:r>
       <w:r>
-        <w:t xml:space="preserve">hen counted the length of that. For the vocabulary sizes, we used a count </w:t>
-      </w:r>
-      <w:proofErr w:type="spellStart"/>
-      <w:r>
-        <w:t>vectorizer</w:t>
-      </w:r>
-      <w:proofErr w:type="spellEnd"/>
-      <w:r>
-        <w:t xml:space="preserve"> </w:t>
+        <w:t xml:space="preserve">hen counted the length of that. For the vocabulary sizes, we used a count vectorizer </w:t>
       </w:r>
       <w:r>
         <w:t xml:space="preserve">that </w:t>
@@ -154,14 +156,14 @@
         <w:t xml:space="preserve">From the word counts vs. score scatterplots, we see that in general, there seems to be an upward, positive trend between the essay words counts and the score. For sets 1, 2, 4, 5, 6, and 7, the groups of essays for each score shift over to the right for the most part. In set 4, we see how there are a </w:t>
       </w:r>
       <w:r>
-        <w:t xml:space="preserve">couple of essays with the score of 1 that have a smaller word count and vocabulary list than the essays with a score of 0, but that is probably because </w:t>
-      </w:r>
-      <w:r>
-        <w:t xml:space="preserve">essays with a score of 0 are either </w:t>
+        <w:t xml:space="preserve">couple of essays with the </w:t>
       </w:r>
       <w:r>
         <w:lastRenderedPageBreak/>
-        <w:t xml:space="preserve">incomplete or are not about the topic. As a result, that is an outlier in this case, and does not speak to the general, positive relationship. </w:t>
+        <w:t xml:space="preserve">score of 1 that have a smaller word count and vocabulary list than the essays with a score of 0, but that is probably because </w:t>
+      </w:r>
+      <w:r>
+        <w:t xml:space="preserve">essays with a score of 0 are either incomplete or are not about the topic. As a result, that is an outlier in this case, and does not speak to the general, positive relationship. </w:t>
       </w:r>
     </w:p>
     <w:p>
@@ -262,7 +264,6 @@
         <w:t xml:space="preserve"> </w:t>
       </w:r>
     </w:p>
-    <w:bookmarkEnd w:id="0"/>
     <w:sectPr>
       <w:pgSz w:w="12240" w:h="15840"/>
       <w:pgMar w:top="1440" w:right="1800" w:bottom="1440" w:left="1800" w:header="720" w:footer="720" w:gutter="0"/>

</xml_diff>